<commit_message>
Affinity And Empathy Map
</commit_message>
<xml_diff>
--- a/InterviewGuide.docx
+++ b/InterviewGuide.docx
@@ -277,15 +277,15 @@
     </w:p>
     <w:p>
       <w:r>
-        <w:t xml:space="preserve">I think I have asked all the questions I could think of. Do you have anything to add that you feel we have not covered? • Wrap-up Then I just </w:t>
-      </w:r>
-      <w:proofErr w:type="gramStart"/>
-      <w:r>
-        <w:t>want</w:t>
-      </w:r>
-      <w:proofErr w:type="gramEnd"/>
-      <w:r>
-        <w:t xml:space="preserve"> to thank you so much for talking to me. Learning about how you use video streaming will really help us understand how to create the best possible video streaming service. If you think of anything else or you have any questions, you are more than welcome to get in touch. I also want to ask if we can contact you again if we think of other questions or if something is unclear. Is that all right?</w:t>
+        <w:t>I think I have asked all the questions I could think of. Do you have anything to add that you fee</w:t>
+      </w:r>
+      <w:r>
+        <w:t xml:space="preserve">l we have not covered? </w:t>
+      </w:r>
+    </w:p>
+    <w:p>
+      <w:r>
+        <w:t xml:space="preserve"> Then I just want to thank you so much for talking to me. Learning about how you use video streaming will really help us understand how to create the best possible video streaming service. If you think of anything else or you have any questions, you are more than welcome to get in touch. I also want to ask if we can contact you again if we think of other questions or if something is unclear. Is that all right?</w:t>
       </w:r>
     </w:p>
     <w:sectPr>
@@ -1586,4 +1586,16 @@
   <a:objectDefaults/>
   <a:extraClrSchemeLst/>
 </a:theme>
+</file>
+
+<file path=customXml/item1.xml><?xml version="1.0" encoding="utf-8"?>
+<b:Sources xmlns:b="http://schemas.openxmlformats.org/officeDocument/2006/bibliography" xmlns="http://schemas.openxmlformats.org/officeDocument/2006/bibliography" SelectedStyle="\APA.XSL" StyleName="APA"/>
+</file>
+
+<file path=customXml/itemProps1.xml><?xml version="1.0" encoding="utf-8"?>
+<ds:datastoreItem xmlns:ds="http://schemas.openxmlformats.org/officeDocument/2006/customXml" ds:itemID="{138A2C26-9674-4C90-A7AF-39E8140384F4}">
+  <ds:schemaRefs>
+    <ds:schemaRef ds:uri="http://schemas.openxmlformats.org/officeDocument/2006/bibliography"/>
+  </ds:schemaRefs>
+</ds:datastoreItem>
 </file>
</xml_diff>